<commit_message>
Font and indentation changes
</commit_message>
<xml_diff>
--- a/Reports/Questions-Anwers-PM3.docx
+++ b/Reports/Questions-Anwers-PM3.docx
@@ -59,10 +59,18 @@
       </w:pPr>
       <w:r>
         <w:rPr>
-          <w:sz w:val="24"/>
-          <w:szCs w:val="24"/>
-        </w:rPr>
-        <w:t>REST is used in scenarios when one wanted to use only HTTP as a communication protocol. REST is usually preferred for services that are exposed as public APIs. If you are writing code in a scripting language such as JavaScript, Python, Ruby or an older language such as VBA, or you are concerned about the size/format of data being sent, then REST is for you. REST is particularly useful for restricted-profile devices such as mobile and PDAs for which the overhead of additional parameters like headers and other SOAP elements are less.</w:t>
+          <w:b/>
+          <w:sz w:val="24"/>
+          <w:szCs w:val="24"/>
+        </w:rPr>
+        <w:t>REST</w:t>
+      </w:r>
+      <w:r>
+        <w:rPr>
+          <w:sz w:val="24"/>
+          <w:szCs w:val="24"/>
+        </w:rPr>
+        <w:t xml:space="preserve"> is used in scenarios when one wanted to use only HTTP as a communication protocol. REST is usually preferred for services that are exposed as public APIs. If you are writing code in a scripting language such as JavaScript, Python, Ruby or an older language such as VBA, or you are concerned about the size/format of data being sent, then REST is for you. REST is particularly useful for restricted-profile devices such as mobile and PDAs for which the overhead of additional parameters like headers and other SOAP elements are less.</w:t>
       </w:r>
     </w:p>
     <w:p>
@@ -77,10 +85,18 @@
       </w:pPr>
       <w:r>
         <w:rPr>
-          <w:sz w:val="24"/>
-          <w:szCs w:val="24"/>
-        </w:rPr>
-        <w:t>SOAP can</w:t>
+          <w:b/>
+          <w:sz w:val="24"/>
+          <w:szCs w:val="24"/>
+        </w:rPr>
+        <w:t>SOAP</w:t>
+      </w:r>
+      <w:r>
+        <w:rPr>
+          <w:sz w:val="24"/>
+          <w:szCs w:val="24"/>
+        </w:rPr>
+        <w:t xml:space="preserve"> can</w:t>
       </w:r>
       <w:r>
         <w:rPr>
@@ -246,6 +262,7 @@
           <w:sz w:val="28"/>
           <w:szCs w:val="28"/>
         </w:rPr>
+        <w:lastRenderedPageBreak/>
         <w:t>REST vs SOAP</w:t>
       </w:r>
       <w:r>
@@ -968,6 +985,7 @@
           <w:sz w:val="28"/>
           <w:szCs w:val="28"/>
         </w:rPr>
+        <w:lastRenderedPageBreak/>
         <w:t>Overview of SOA</w:t>
       </w:r>
     </w:p>
@@ -979,20 +997,23 @@
     <w:p>
       <w:pPr>
         <w:ind w:left="360"/>
-      </w:pPr>
-      <w:r>
-        <w:t>Service-oriented architecture (SOA) is an evolution of distributed computing based on the request/reply design paradigm for synchronous and asynchronous applications</w:t>
-      </w:r>
-      <w:r>
-        <w:t xml:space="preserve">. </w:t>
-      </w:r>
-      <w:r>
-        <w:t>An application's business logic or individual functions are modularized and presented as services for consumer/client applications. What's key to these services is their loosely coupled nature; i.e., the service interface is independent of the implementation. Application developers or system integrators can build applications by composing one or more services without knowing the services' underlying implementations</w:t>
+        <w:rPr>
+          <w:sz w:val="24"/>
+        </w:rPr>
+      </w:pPr>
+      <w:r>
+        <w:rPr>
+          <w:sz w:val="24"/>
+        </w:rPr>
+        <w:t>Service-oriented architecture (SOA) is an evolution of distributed computing based on the request/reply design paradigm for synchronous and asynchronous applications. An application's business logic or individual functions are modularized and presented as services for consumer/client applications. What's key to these services is their loosely coupled nature; i.e., the service interface is independent of the implementation. Application developers or system integrators can build applications by composing one or more services without knowing the services' underlying implementations</w:t>
       </w:r>
     </w:p>
     <w:p>
       <w:pPr>
         <w:ind w:left="360"/>
+        <w:rPr>
+          <w:sz w:val="24"/>
+        </w:rPr>
       </w:pPr>
     </w:p>
     <w:p>
@@ -1000,11 +1021,13 @@
         <w:ind w:left="360"/>
         <w:rPr>
           <w:b/>
-        </w:rPr>
-      </w:pPr>
-      <w:r>
-        <w:rPr>
-          <w:b/>
+          <w:sz w:val="24"/>
+        </w:rPr>
+      </w:pPr>
+      <w:r>
+        <w:rPr>
+          <w:b/>
+          <w:sz w:val="24"/>
         </w:rPr>
         <w:t>Some of the key features of SOA are</w:t>
       </w:r>
@@ -1012,40 +1035,70 @@
     <w:p>
       <w:pPr>
         <w:ind w:left="360"/>
-      </w:pPr>
-      <w:r>
+        <w:rPr>
+          <w:sz w:val="24"/>
+        </w:rPr>
+      </w:pPr>
+      <w:r>
+        <w:rPr>
+          <w:sz w:val="24"/>
+        </w:rPr>
         <w:t>1. SOA use standard WSDL to describe the service.</w:t>
       </w:r>
     </w:p>
     <w:p>
       <w:pPr>
         <w:ind w:left="360"/>
-      </w:pPr>
-      <w:r>
+        <w:rPr>
+          <w:sz w:val="24"/>
+        </w:rPr>
+      </w:pPr>
+      <w:r>
+        <w:rPr>
+          <w:sz w:val="24"/>
+        </w:rPr>
         <w:t>2. Messages are defined in XML schema. Communication typically happened in heterogeneous environments, with little or no knowledge about the provider.</w:t>
       </w:r>
     </w:p>
     <w:p>
       <w:pPr>
         <w:ind w:left="360"/>
-      </w:pPr>
-      <w:r>
+        <w:rPr>
+          <w:sz w:val="24"/>
+        </w:rPr>
+      </w:pPr>
+      <w:r>
+        <w:rPr>
+          <w:sz w:val="24"/>
+        </w:rPr>
         <w:t>3. Each SOA service has a quality of service (</w:t>
       </w:r>
       <w:proofErr w:type="spellStart"/>
       <w:r>
+        <w:rPr>
+          <w:sz w:val="24"/>
+        </w:rPr>
         <w:t>Qos</w:t>
       </w:r>
       <w:proofErr w:type="spellEnd"/>
       <w:r>
+        <w:rPr>
+          <w:sz w:val="24"/>
+        </w:rPr>
         <w:t xml:space="preserve">) associated with it. Some of the key </w:t>
       </w:r>
       <w:proofErr w:type="spellStart"/>
       <w:r>
+        <w:rPr>
+          <w:sz w:val="24"/>
+        </w:rPr>
         <w:t>Qos</w:t>
       </w:r>
       <w:proofErr w:type="spellEnd"/>
       <w:r>
+        <w:rPr>
+          <w:sz w:val="24"/>
+        </w:rPr>
         <w:t xml:space="preserve"> elements are security requirements, such as authentication and authorization reliable messaging, and policies regarding who can invoke services.</w:t>
       </w:r>
     </w:p>
@@ -1132,7 +1185,6 @@
       <w:r>
         <w:rPr>
           <w:noProof/>
-          <w:lang w:val="en-CA" w:eastAsia="en-CA"/>
         </w:rPr>
         <w:drawing>
           <wp:inline distT="0" distB="0" distL="0" distR="0">
@@ -1222,40 +1274,41 @@
         <w:rPr>
           <w:b/>
           <w:sz w:val="24"/>
+          <w:szCs w:val="24"/>
           <w:u w:val="single"/>
         </w:rPr>
       </w:pPr>
-      <w:r>
-        <w:rPr>
-          <w:b/>
-          <w:sz w:val="24"/>
+      <w:bookmarkStart w:id="1" w:name="_GoBack"/>
+      <w:r>
+        <w:rPr>
+          <w:b/>
+          <w:sz w:val="24"/>
+          <w:szCs w:val="24"/>
           <w:u w:val="single"/>
         </w:rPr>
         <w:t>Web Service Approach</w:t>
       </w:r>
     </w:p>
+    <w:bookmarkEnd w:id="1"/>
     <w:p>
       <w:pPr>
         <w:ind w:left="360"/>
         <w:rPr>
           <w:sz w:val="24"/>
-        </w:rPr>
-      </w:pPr>
-      <w:r>
-        <w:rPr>
-          <w:sz w:val="24"/>
-        </w:rPr>
-        <w:t>Web</w:t>
-      </w:r>
-      <w:r>
-        <w:rPr>
-          <w:sz w:val="24"/>
-        </w:rPr>
-        <w:t xml:space="preserve"> service can implement a SOA architecture. They make functional building blocks accessible over standard internet protocols independent of platforms and programming languages. These services can represent either new applications or just wrappers around existing legacy systems to make them network-enabled.</w:t>
-      </w:r>
-      <w:r>
-        <w:rPr>
-          <w:sz w:val="24"/>
+          <w:szCs w:val="24"/>
+        </w:rPr>
+      </w:pPr>
+      <w:r>
+        <w:rPr>
+          <w:sz w:val="24"/>
+          <w:szCs w:val="24"/>
+        </w:rPr>
+        <w:t>Web service can implement a SOA architecture. They make functional building blocks accessible over standard internet protocols independent of platforms and programming languages. These services can represent either new applications or just wrappers around existing legacy systems to make them network-enabled.</w:t>
+      </w:r>
+      <w:r>
+        <w:rPr>
+          <w:sz w:val="24"/>
+          <w:szCs w:val="24"/>
         </w:rPr>
         <w:t xml:space="preserve"> On web SOA can be implemented using web services standards like SOAP. </w:t>
       </w:r>
@@ -1265,6 +1318,7 @@
         <w:ind w:left="360"/>
         <w:rPr>
           <w:sz w:val="24"/>
+          <w:szCs w:val="24"/>
         </w:rPr>
       </w:pPr>
     </w:p>
@@ -1273,11 +1327,13 @@
         <w:ind w:left="360"/>
         <w:rPr>
           <w:sz w:val="24"/>
-        </w:rPr>
-      </w:pPr>
-      <w:r>
-        <w:rPr>
-          <w:sz w:val="24"/>
+          <w:szCs w:val="24"/>
+        </w:rPr>
+      </w:pPr>
+      <w:r>
+        <w:rPr>
+          <w:sz w:val="24"/>
+          <w:szCs w:val="24"/>
         </w:rPr>
         <w:t>Other SOA concepts includes RPC, REST, DCOM, CORBA, Java RMI, WCF etc.</w:t>
       </w:r>
@@ -1287,6 +1343,7 @@
         <w:ind w:firstLine="360"/>
         <w:rPr>
           <w:sz w:val="24"/>
+          <w:szCs w:val="24"/>
         </w:rPr>
       </w:pPr>
     </w:p>
@@ -1313,11 +1370,17 @@
     <w:p>
       <w:pPr>
         <w:ind w:firstLine="360"/>
+        <w:rPr>
+          <w:sz w:val="24"/>
+          <w:szCs w:val="24"/>
+        </w:rPr>
       </w:pPr>
       <w:hyperlink r:id="rId17" w:history="1">
         <w:r>
           <w:rPr>
             <w:rStyle w:val="Hyperlink"/>
+            <w:sz w:val="24"/>
+            <w:szCs w:val="24"/>
           </w:rPr>
           <w:t>http://www.javaworld.com/article/2071889/soa/what-is-service-oriented-architecture.html</w:t>
         </w:r>
@@ -1326,11 +1389,17 @@
     <w:p>
       <w:pPr>
         <w:ind w:firstLine="360"/>
+        <w:rPr>
+          <w:sz w:val="24"/>
+          <w:szCs w:val="24"/>
+        </w:rPr>
       </w:pPr>
       <w:hyperlink r:id="rId18" w:history="1">
         <w:r>
           <w:rPr>
             <w:rStyle w:val="Hyperlink"/>
+            <w:sz w:val="24"/>
+            <w:szCs w:val="24"/>
           </w:rPr>
           <w:t>https://en.wikipedia.org/wiki/Service-oriented_architecture</w:t>
         </w:r>
@@ -1366,7 +1435,16 @@
           <w:sz w:val="28"/>
           <w:szCs w:val="28"/>
         </w:rPr>
+        <w:lastRenderedPageBreak/>
         <w:t>How to implement web services using servlets?</w:t>
+      </w:r>
+      <w:r>
+        <w:rPr>
+          <w:b/>
+          <w:sz w:val="28"/>
+          <w:szCs w:val="28"/>
+        </w:rPr>
+        <w:br/>
       </w:r>
     </w:p>
     <w:p>
@@ -1375,93 +1453,105 @@
         <w:contextualSpacing/>
         <w:jc w:val="both"/>
         <w:rPr>
-          <w:noProof/>
+          <w:rFonts w:asciiTheme="minorHAnsi" w:hAnsiTheme="minorHAnsi"/>
+          <w:noProof/>
+          <w:sz w:val="24"/>
+          <w:szCs w:val="24"/>
           <w:lang w:val="en-CA" w:eastAsia="en-CA"/>
         </w:rPr>
       </w:pPr>
       <w:r>
         <w:rPr>
-          <w:rFonts w:ascii="Arial" w:hAnsi="Arial" w:cs="Arial"/>
-          <w:b/>
-          <w:sz w:val="21"/>
-          <w:szCs w:val="21"/>
+          <w:rFonts w:asciiTheme="minorHAnsi" w:hAnsiTheme="minorHAnsi" w:cs="Arial"/>
+          <w:b/>
+          <w:sz w:val="24"/>
+          <w:szCs w:val="24"/>
           <w:shd w:val="clear" w:color="auto" w:fill="FFFFFF"/>
         </w:rPr>
         <w:t>Servlets:</w:t>
       </w:r>
       <w:r>
+        <w:rPr>
+          <w:rFonts w:asciiTheme="minorHAnsi" w:hAnsiTheme="minorHAnsi" w:cs="Arial"/>
+          <w:sz w:val="24"/>
+          <w:szCs w:val="24"/>
+          <w:shd w:val="clear" w:color="auto" w:fill="FFFFFF"/>
+        </w:rPr>
+        <w:t xml:space="preserve"> Java Servlets are programs that run on a Web or Application server and act as a middle layer between a requests coming from a Web browser or other HTTP client and databases or applications on the HTTP Server. Servlets are used to create dynamic web pages.</w:t>
+      </w:r>
+      <w:r>
+        <w:rPr>
+          <w:rFonts w:asciiTheme="minorHAnsi" w:hAnsiTheme="minorHAnsi"/>
+          <w:noProof/>
+          <w:sz w:val="24"/>
+          <w:szCs w:val="24"/>
+          <w:lang w:val="en-CA" w:eastAsia="en-CA"/>
+        </w:rPr>
+        <w:t xml:space="preserve"> Java Servlets are Java classes run by a web server that has an interpreter that supports the Java Servlet specification. Servlets can be created using the javax.servlet and javax.servlet.http packages, which are a standard part of the Java's enterprise edition, an expanded version of the Java class library that supports large-scale development projects.</w:t>
+      </w:r>
+    </w:p>
+    <w:p>
+      <w:pPr>
+        <w:ind w:left="720"/>
+        <w:contextualSpacing/>
+        <w:jc w:val="both"/>
+        <w:rPr>
+          <w:rFonts w:asciiTheme="minorHAnsi" w:hAnsiTheme="minorHAnsi" w:cs="Arial"/>
+          <w:sz w:val="24"/>
+          <w:szCs w:val="24"/>
+          <w:shd w:val="clear" w:color="auto" w:fill="FFFFFF"/>
+        </w:rPr>
+      </w:pPr>
+    </w:p>
+    <w:p>
+      <w:pPr>
+        <w:ind w:left="720"/>
+        <w:contextualSpacing/>
+        <w:jc w:val="both"/>
+        <w:rPr>
+          <w:rFonts w:asciiTheme="minorHAnsi" w:hAnsiTheme="minorHAnsi" w:cs="Arial"/>
+          <w:sz w:val="24"/>
+          <w:szCs w:val="24"/>
+          <w:shd w:val="clear" w:color="auto" w:fill="FFFFFF"/>
+        </w:rPr>
+      </w:pPr>
+    </w:p>
+    <w:p>
+      <w:pPr>
+        <w:ind w:left="720"/>
+        <w:contextualSpacing/>
+        <w:jc w:val="both"/>
+        <w:rPr>
+          <w:rFonts w:asciiTheme="minorHAnsi" w:hAnsiTheme="minorHAnsi" w:cs="Arial"/>
+          <w:b/>
+          <w:sz w:val="24"/>
+          <w:szCs w:val="24"/>
+          <w:shd w:val="clear" w:color="auto" w:fill="FFFFFF"/>
+        </w:rPr>
+      </w:pPr>
+      <w:r>
+        <w:rPr>
+          <w:rFonts w:asciiTheme="minorHAnsi" w:hAnsiTheme="minorHAnsi" w:cs="Arial"/>
+          <w:b/>
+          <w:sz w:val="24"/>
+          <w:szCs w:val="24"/>
+          <w:shd w:val="clear" w:color="auto" w:fill="FFFFFF"/>
+        </w:rPr>
+        <w:t>Servlets Architecture:</w:t>
+      </w:r>
+    </w:p>
+    <w:p>
+      <w:pPr>
+        <w:ind w:left="720"/>
+        <w:contextualSpacing/>
+        <w:jc w:val="both"/>
         <w:rPr>
           <w:rFonts w:ascii="Arial" w:hAnsi="Arial" w:cs="Arial"/>
           <w:sz w:val="21"/>
           <w:szCs w:val="21"/>
           <w:shd w:val="clear" w:color="auto" w:fill="FFFFFF"/>
         </w:rPr>
-        <w:t xml:space="preserve"> </w:t>
-      </w:r>
-      <w:r>
-        <w:rPr>
-          <w:rFonts w:ascii="Arial" w:hAnsi="Arial" w:cs="Arial"/>
-          <w:sz w:val="21"/>
-          <w:szCs w:val="21"/>
-          <w:shd w:val="clear" w:color="auto" w:fill="FFFFFF"/>
-        </w:rPr>
-        <w:t xml:space="preserve">Java Servlets are programs that run on a Web or Application server and act as a middle layer between a </w:t>
-      </w:r>
-      <w:r>
-        <w:rPr>
-          <w:rFonts w:ascii="Arial" w:hAnsi="Arial" w:cs="Arial"/>
-          <w:sz w:val="21"/>
-          <w:szCs w:val="21"/>
-          <w:shd w:val="clear" w:color="auto" w:fill="FFFFFF"/>
-        </w:rPr>
-        <w:t>requests</w:t>
-      </w:r>
-      <w:r>
-        <w:rPr>
-          <w:rFonts w:ascii="Arial" w:hAnsi="Arial" w:cs="Arial"/>
-          <w:sz w:val="21"/>
-          <w:szCs w:val="21"/>
-          <w:shd w:val="clear" w:color="auto" w:fill="FFFFFF"/>
-        </w:rPr>
-        <w:t xml:space="preserve"> coming from a Web browser or other HTTP client and databases or applications on the HTTP </w:t>
-      </w:r>
-      <w:r>
-        <w:rPr>
-          <w:rFonts w:ascii="Arial" w:hAnsi="Arial" w:cs="Arial"/>
-          <w:sz w:val="21"/>
-          <w:szCs w:val="21"/>
-          <w:shd w:val="clear" w:color="auto" w:fill="FFFFFF"/>
-        </w:rPr>
-        <w:t>Server. Servlets are used to create dynamic web pages.</w:t>
-      </w:r>
-      <w:r>
-        <w:rPr>
-          <w:noProof/>
-          <w:lang w:val="en-CA" w:eastAsia="en-CA"/>
-        </w:rPr>
-        <w:t xml:space="preserve"> </w:t>
-      </w:r>
-      <w:r>
-        <w:rPr>
-          <w:noProof/>
-          <w:lang w:val="en-CA" w:eastAsia="en-CA"/>
-        </w:rPr>
-        <w:t>Java Servlets are Java classes run by a web server that has an interpreter that supports the Java Servlet specification.</w:t>
-      </w:r>
-      <w:r>
-        <w:rPr>
-          <w:noProof/>
-          <w:lang w:val="en-CA" w:eastAsia="en-CA"/>
-        </w:rPr>
-        <w:t xml:space="preserve"> </w:t>
-      </w:r>
-      <w:r>
-        <w:rPr>
-          <w:noProof/>
-          <w:lang w:val="en-CA" w:eastAsia="en-CA"/>
-        </w:rPr>
-        <w:t>Servlets can be created using the javax.servlet and javax.servlet.http packages, which are a standard part of the Java's enterprise edition, an expanded version of the Java class library that supports large-scale development projects.</w:t>
-      </w:r>
+      </w:pPr>
     </w:p>
     <w:p>
       <w:pPr>
@@ -1469,69 +1559,6 @@
         <w:contextualSpacing/>
         <w:jc w:val="both"/>
         <w:rPr>
-          <w:rFonts w:ascii="Arial" w:hAnsi="Arial" w:cs="Arial"/>
-          <w:sz w:val="21"/>
-          <w:szCs w:val="21"/>
-          <w:shd w:val="clear" w:color="auto" w:fill="FFFFFF"/>
-        </w:rPr>
-      </w:pPr>
-    </w:p>
-    <w:p>
-      <w:pPr>
-        <w:ind w:left="720"/>
-        <w:contextualSpacing/>
-        <w:jc w:val="both"/>
-        <w:rPr>
-          <w:rFonts w:ascii="Arial" w:hAnsi="Arial" w:cs="Arial"/>
-          <w:sz w:val="21"/>
-          <w:szCs w:val="21"/>
-          <w:shd w:val="clear" w:color="auto" w:fill="FFFFFF"/>
-        </w:rPr>
-      </w:pPr>
-    </w:p>
-    <w:p>
-      <w:pPr>
-        <w:ind w:left="720"/>
-        <w:contextualSpacing/>
-        <w:jc w:val="both"/>
-        <w:rPr>
-          <w:rFonts w:ascii="Arial" w:hAnsi="Arial" w:cs="Arial"/>
-          <w:b/>
-          <w:sz w:val="21"/>
-          <w:szCs w:val="21"/>
-          <w:shd w:val="clear" w:color="auto" w:fill="FFFFFF"/>
-        </w:rPr>
-      </w:pPr>
-      <w:r>
-        <w:rPr>
-          <w:rFonts w:ascii="Arial" w:hAnsi="Arial" w:cs="Arial"/>
-          <w:b/>
-          <w:sz w:val="21"/>
-          <w:szCs w:val="21"/>
-          <w:shd w:val="clear" w:color="auto" w:fill="FFFFFF"/>
-        </w:rPr>
-        <w:t>Servlets Architecture:</w:t>
-      </w:r>
-    </w:p>
-    <w:p>
-      <w:pPr>
-        <w:ind w:left="720"/>
-        <w:contextualSpacing/>
-        <w:jc w:val="both"/>
-        <w:rPr>
-          <w:rFonts w:ascii="Arial" w:hAnsi="Arial" w:cs="Arial"/>
-          <w:sz w:val="21"/>
-          <w:szCs w:val="21"/>
-          <w:shd w:val="clear" w:color="auto" w:fill="FFFFFF"/>
-        </w:rPr>
-      </w:pPr>
-    </w:p>
-    <w:p>
-      <w:pPr>
-        <w:ind w:left="720"/>
-        <w:contextualSpacing/>
-        <w:jc w:val="both"/>
-        <w:rPr>
           <w:noProof/>
           <w:lang w:val="en-CA" w:eastAsia="en-CA"/>
         </w:rPr>
@@ -1546,7 +1573,6 @@
       <w:r>
         <w:rPr>
           <w:noProof/>
-          <w:lang w:val="en-CA" w:eastAsia="en-CA"/>
         </w:rPr>
         <w:drawing>
           <wp:inline distT="0" distB="0" distL="0" distR="0" wp14:anchorId="52BBD75D" wp14:editId="2CA0B410">
@@ -1615,15 +1641,21 @@
         <w:contextualSpacing/>
         <w:jc w:val="both"/>
         <w:rPr>
-          <w:b/>
-          <w:noProof/>
+          <w:rFonts w:asciiTheme="minorHAnsi" w:hAnsiTheme="minorHAnsi"/>
+          <w:b/>
+          <w:noProof/>
+          <w:sz w:val="24"/>
+          <w:szCs w:val="24"/>
           <w:lang w:val="en-CA" w:eastAsia="en-CA"/>
         </w:rPr>
       </w:pPr>
       <w:r>
         <w:rPr>
-          <w:b/>
-          <w:noProof/>
+          <w:rFonts w:asciiTheme="minorHAnsi" w:hAnsiTheme="minorHAnsi"/>
+          <w:b/>
+          <w:noProof/>
+          <w:sz w:val="24"/>
+          <w:szCs w:val="24"/>
           <w:lang w:val="en-CA" w:eastAsia="en-CA"/>
         </w:rPr>
         <w:t xml:space="preserve">Implemeting a Servlet as WebService: </w:t>
@@ -1635,128 +1667,139 @@
         <w:contextualSpacing/>
         <w:jc w:val="both"/>
         <w:rPr>
-          <w:noProof/>
+          <w:rFonts w:asciiTheme="minorHAnsi" w:hAnsiTheme="minorHAnsi"/>
+          <w:noProof/>
+          <w:sz w:val="24"/>
+          <w:szCs w:val="24"/>
           <w:lang w:val="en-CA" w:eastAsia="en-CA"/>
         </w:rPr>
       </w:pPr>
       <w:r>
         <w:rPr>
-          <w:noProof/>
+          <w:rFonts w:asciiTheme="minorHAnsi" w:hAnsiTheme="minorHAnsi"/>
+          <w:noProof/>
+          <w:sz w:val="24"/>
+          <w:szCs w:val="24"/>
           <w:lang w:val="en-CA" w:eastAsia="en-CA"/>
         </w:rPr>
         <w:t>A web service is a service that provides service methods to its clients using either the REST programming paradigm or the SOAP protocol for communication.</w:t>
       </w:r>
       <w:r>
+        <w:rPr>
+          <w:rFonts w:asciiTheme="minorHAnsi" w:hAnsiTheme="minorHAnsi"/>
+          <w:sz w:val="24"/>
+          <w:szCs w:val="24"/>
+        </w:rPr>
         <w:t xml:space="preserve"> </w:t>
       </w:r>
       <w:r>
         <w:rPr>
-          <w:noProof/>
+          <w:rFonts w:asciiTheme="minorHAnsi" w:hAnsiTheme="minorHAnsi"/>
+          <w:noProof/>
+          <w:sz w:val="24"/>
+          <w:szCs w:val="24"/>
           <w:lang w:val="en-CA" w:eastAsia="en-CA"/>
         </w:rPr>
-        <w:t xml:space="preserve">There are several </w:t>
-      </w:r>
-      <w:r>
-        <w:rPr>
-          <w:noProof/>
+        <w:t xml:space="preserve">There are several ways to implement a web service such as using SOAP, Jersey. The most simple way to write a web service would be to write a class and annotate it with the </w:t>
+      </w:r>
+      <w:r>
+        <w:rPr>
+          <w:rFonts w:asciiTheme="minorHAnsi" w:hAnsiTheme="minorHAnsi"/>
+          <w:b/>
+          <w:noProof/>
+          <w:sz w:val="24"/>
+          <w:szCs w:val="24"/>
           <w:lang w:val="en-CA" w:eastAsia="en-CA"/>
         </w:rPr>
-        <w:t xml:space="preserve">ways to implement a web service such as using </w:t>
-      </w:r>
-      <w:r>
-        <w:rPr>
-          <w:noProof/>
+        <w:t>@WebService</w:t>
+      </w:r>
+      <w:r>
+        <w:rPr>
+          <w:rFonts w:asciiTheme="minorHAnsi" w:hAnsiTheme="minorHAnsi"/>
+          <w:noProof/>
+          <w:sz w:val="24"/>
+          <w:szCs w:val="24"/>
           <w:lang w:val="en-CA" w:eastAsia="en-CA"/>
         </w:rPr>
-        <w:t>SOAP, Jersey</w:t>
-      </w:r>
-      <w:r>
-        <w:rPr>
-          <w:noProof/>
+        <w:t xml:space="preserve"> and </w:t>
+      </w:r>
+      <w:r>
+        <w:rPr>
+          <w:rFonts w:asciiTheme="minorHAnsi" w:hAnsiTheme="minorHAnsi"/>
+          <w:b/>
+          <w:noProof/>
+          <w:sz w:val="24"/>
+          <w:szCs w:val="24"/>
           <w:lang w:val="en-CA" w:eastAsia="en-CA"/>
         </w:rPr>
-        <w:t xml:space="preserve">. </w:t>
-      </w:r>
-      <w:r>
-        <w:rPr>
-          <w:noProof/>
+        <w:t>@WebMethod</w:t>
+      </w:r>
+      <w:r>
+        <w:rPr>
+          <w:rFonts w:asciiTheme="minorHAnsi" w:hAnsiTheme="minorHAnsi"/>
+          <w:noProof/>
+          <w:sz w:val="24"/>
+          <w:szCs w:val="24"/>
           <w:lang w:val="en-CA" w:eastAsia="en-CA"/>
         </w:rPr>
-        <w:t xml:space="preserve">The most simple way to write a web service would be to write a class and annotate it with the </w:t>
-      </w:r>
-      <w:r>
-        <w:rPr>
-          <w:b/>
-          <w:noProof/>
+        <w:t xml:space="preserve"> annotations from </w:t>
+      </w:r>
+      <w:r>
+        <w:rPr>
+          <w:rFonts w:asciiTheme="minorHAnsi" w:hAnsiTheme="minorHAnsi"/>
+          <w:b/>
+          <w:noProof/>
+          <w:sz w:val="24"/>
+          <w:szCs w:val="24"/>
           <w:lang w:val="en-CA" w:eastAsia="en-CA"/>
         </w:rPr>
-        <w:t>@WebService</w:t>
-      </w:r>
-      <w:r>
-        <w:rPr>
-          <w:noProof/>
+        <w:t>javax.jws</w:t>
+      </w:r>
+      <w:r>
+        <w:rPr>
+          <w:rFonts w:asciiTheme="minorHAnsi" w:hAnsiTheme="minorHAnsi"/>
+          <w:noProof/>
+          <w:sz w:val="24"/>
+          <w:szCs w:val="24"/>
           <w:lang w:val="en-CA" w:eastAsia="en-CA"/>
         </w:rPr>
-        <w:t xml:space="preserve"> and </w:t>
-      </w:r>
-      <w:r>
-        <w:rPr>
-          <w:b/>
-          <w:noProof/>
+        <w:t>, and then launch it from a main-method.</w:t>
+      </w:r>
+      <w:r>
+        <w:rPr>
+          <w:rFonts w:asciiTheme="minorHAnsi" w:hAnsiTheme="minorHAnsi"/>
+          <w:sz w:val="24"/>
+          <w:szCs w:val="24"/>
+        </w:rPr>
+        <w:t xml:space="preserve"> </w:t>
+      </w:r>
+      <w:r>
+        <w:rPr>
+          <w:rFonts w:asciiTheme="minorHAnsi" w:hAnsiTheme="minorHAnsi"/>
+          <w:noProof/>
+          <w:sz w:val="24"/>
+          <w:szCs w:val="24"/>
           <w:lang w:val="en-CA" w:eastAsia="en-CA"/>
         </w:rPr>
-        <w:t>@WebMethod</w:t>
-      </w:r>
-      <w:r>
-        <w:rPr>
-          <w:noProof/>
+        <w:t xml:space="preserve">The result is that you can view the </w:t>
+      </w:r>
+      <w:r>
+        <w:rPr>
+          <w:rFonts w:asciiTheme="minorHAnsi" w:hAnsiTheme="minorHAnsi"/>
+          <w:b/>
+          <w:noProof/>
+          <w:sz w:val="24"/>
+          <w:szCs w:val="24"/>
           <w:lang w:val="en-CA" w:eastAsia="en-CA"/>
         </w:rPr>
-        <w:t xml:space="preserve"> annotations from </w:t>
-      </w:r>
-      <w:r>
-        <w:rPr>
-          <w:b/>
-          <w:noProof/>
-          <w:lang w:val="en-CA" w:eastAsia="en-CA"/>
-        </w:rPr>
-        <w:t>javax.jws</w:t>
-      </w:r>
-      <w:r>
-        <w:rPr>
-          <w:noProof/>
-          <w:lang w:val="en-CA" w:eastAsia="en-CA"/>
-        </w:rPr>
-        <w:t>, and then launch it from a main-method</w:t>
-      </w:r>
-      <w:r>
-        <w:rPr>
-          <w:noProof/>
-          <w:lang w:val="en-CA" w:eastAsia="en-CA"/>
-        </w:rPr>
-        <w:t>.</w:t>
-      </w:r>
-      <w:r>
-        <w:t xml:space="preserve"> </w:t>
-      </w:r>
-      <w:r>
-        <w:rPr>
-          <w:noProof/>
-          <w:lang w:val="en-CA" w:eastAsia="en-CA"/>
-        </w:rPr>
-        <w:t xml:space="preserve">The result is that you can view the </w:t>
-      </w:r>
-      <w:r>
-        <w:rPr>
-          <w:b/>
-          <w:noProof/>
-          <w:lang w:val="en-CA" w:eastAsia="en-CA"/>
-        </w:rPr>
         <w:t>WSDL</w:t>
       </w:r>
       <w:r>
         <w:rPr>
-          <w:noProof/>
+          <w:rFonts w:asciiTheme="minorHAnsi" w:hAnsiTheme="minorHAnsi"/>
+          <w:noProof/>
+          <w:sz w:val="24"/>
+          <w:szCs w:val="24"/>
           <w:lang w:val="en-CA" w:eastAsia="en-CA"/>
         </w:rPr>
         <w:t xml:space="preserve"> at the registered URL and if you have SoapUI or any other SOAP client you can also test and use your web service.</w:t>
@@ -1768,7 +1811,10 @@
         <w:contextualSpacing/>
         <w:jc w:val="both"/>
         <w:rPr>
-          <w:noProof/>
+          <w:rFonts w:asciiTheme="minorHAnsi" w:hAnsiTheme="minorHAnsi"/>
+          <w:noProof/>
+          <w:sz w:val="24"/>
+          <w:szCs w:val="24"/>
           <w:lang w:val="en-CA" w:eastAsia="en-CA"/>
         </w:rPr>
       </w:pPr>
@@ -1779,79 +1825,108 @@
         <w:contextualSpacing/>
         <w:jc w:val="both"/>
         <w:rPr>
-          <w:noProof/>
+          <w:rFonts w:asciiTheme="minorHAnsi" w:hAnsiTheme="minorHAnsi"/>
+          <w:noProof/>
+          <w:sz w:val="24"/>
+          <w:szCs w:val="24"/>
           <w:lang w:val="en-CA" w:eastAsia="en-CA"/>
         </w:rPr>
       </w:pPr>
       <w:r>
+        <w:rPr>
+          <w:rFonts w:asciiTheme="minorHAnsi" w:hAnsiTheme="minorHAnsi"/>
+          <w:sz w:val="24"/>
+          <w:szCs w:val="24"/>
+        </w:rPr>
         <w:t xml:space="preserve"> </w:t>
       </w:r>
       <w:r>
         <w:rPr>
-          <w:noProof/>
+          <w:rFonts w:asciiTheme="minorHAnsi" w:hAnsiTheme="minorHAnsi"/>
+          <w:noProof/>
+          <w:sz w:val="24"/>
+          <w:szCs w:val="24"/>
           <w:lang w:val="en-CA" w:eastAsia="en-CA"/>
         </w:rPr>
         <w:t xml:space="preserve">A servlet on the other hand is used to transport </w:t>
       </w:r>
       <w:r>
         <w:rPr>
-          <w:b/>
-          <w:noProof/>
+          <w:rFonts w:asciiTheme="minorHAnsi" w:hAnsiTheme="minorHAnsi"/>
+          <w:b/>
+          <w:noProof/>
+          <w:sz w:val="24"/>
+          <w:szCs w:val="24"/>
           <w:lang w:val="en-CA" w:eastAsia="en-CA"/>
         </w:rPr>
         <w:t>HTTP requests</w:t>
       </w:r>
       <w:r>
         <w:rPr>
-          <w:noProof/>
+          <w:rFonts w:asciiTheme="minorHAnsi" w:hAnsiTheme="minorHAnsi"/>
+          <w:noProof/>
+          <w:sz w:val="24"/>
+          <w:szCs w:val="24"/>
           <w:lang w:val="en-CA" w:eastAsia="en-CA"/>
         </w:rPr>
         <w:t xml:space="preserve"> and </w:t>
       </w:r>
       <w:r>
         <w:rPr>
-          <w:b/>
-          <w:noProof/>
+          <w:rFonts w:asciiTheme="minorHAnsi" w:hAnsiTheme="minorHAnsi"/>
+          <w:b/>
+          <w:noProof/>
+          <w:sz w:val="24"/>
+          <w:szCs w:val="24"/>
           <w:lang w:val="en-CA" w:eastAsia="en-CA"/>
         </w:rPr>
-        <w:t>respon</w:t>
-      </w:r>
-      <w:r>
-        <w:rPr>
-          <w:b/>
-          <w:noProof/>
+        <w:t>responses</w:t>
+      </w:r>
+      <w:r>
+        <w:rPr>
+          <w:rFonts w:asciiTheme="minorHAnsi" w:hAnsiTheme="minorHAnsi"/>
+          <w:noProof/>
+          <w:sz w:val="24"/>
+          <w:szCs w:val="24"/>
           <w:lang w:val="en-CA" w:eastAsia="en-CA"/>
         </w:rPr>
-        <w:t>ses</w:t>
-      </w:r>
-      <w:r>
-        <w:rPr>
-          <w:noProof/>
+        <w:t>. It can be used to write a web application with JSPs and HTML, or to serve XML and JSON responses (as in a RESTful service) and of course also to receive and return SOAP messages. You can think of it as one layer below web services.</w:t>
+      </w:r>
+      <w:r>
+        <w:rPr>
+          <w:rFonts w:asciiTheme="minorHAnsi" w:hAnsiTheme="minorHAnsi"/>
+          <w:sz w:val="24"/>
+          <w:szCs w:val="24"/>
+        </w:rPr>
+        <w:t xml:space="preserve"> </w:t>
+      </w:r>
+      <w:r>
+        <w:rPr>
+          <w:rFonts w:asciiTheme="minorHAnsi" w:hAnsiTheme="minorHAnsi"/>
+          <w:noProof/>
+          <w:sz w:val="24"/>
+          <w:szCs w:val="24"/>
           <w:lang w:val="en-CA" w:eastAsia="en-CA"/>
         </w:rPr>
-        <w:t>. It can be used to write a web application with JSPs and HTML, or to serve XML and JSON responses (as in a RESTful service) and of course also to receive and return SOAP messages. You can think of it as one layer below web services.</w:t>
-      </w:r>
-      <w:r>
-        <w:t xml:space="preserve"> </w:t>
-      </w:r>
-      <w:r>
-        <w:rPr>
-          <w:noProof/>
+        <w:t xml:space="preserve">A more comprehensive and practical approach is to write a web service with a framework and to publish it on an application server or servlet container such as </w:t>
+      </w:r>
+      <w:r>
+        <w:rPr>
+          <w:rFonts w:asciiTheme="minorHAnsi" w:hAnsiTheme="minorHAnsi"/>
+          <w:b/>
+          <w:noProof/>
+          <w:sz w:val="24"/>
+          <w:szCs w:val="24"/>
           <w:lang w:val="en-CA" w:eastAsia="en-CA"/>
         </w:rPr>
-        <w:t xml:space="preserve">A more comprehensive and practical approach is to write a web service with a framework and to publish it on an application server or servlet container such as </w:t>
-      </w:r>
-      <w:r>
-        <w:rPr>
-          <w:b/>
-          <w:noProof/>
-          <w:lang w:val="en-CA" w:eastAsia="en-CA"/>
-        </w:rPr>
         <w:t>Tomcat or JBoss</w:t>
       </w:r>
       <w:r>
         <w:rPr>
-          <w:noProof/>
+          <w:rFonts w:asciiTheme="minorHAnsi" w:hAnsiTheme="minorHAnsi"/>
+          <w:noProof/>
+          <w:sz w:val="24"/>
+          <w:szCs w:val="24"/>
           <w:lang w:val="en-CA" w:eastAsia="en-CA"/>
         </w:rPr>
         <w:t>. In this case you would use a Servlet to handle the transport of the HTTP requests which transmit your SOAP or REST messages.</w:t>
@@ -1863,7 +1938,10 @@
         <w:contextualSpacing/>
         <w:jc w:val="both"/>
         <w:rPr>
-          <w:noProof/>
+          <w:rFonts w:asciiTheme="minorHAnsi" w:hAnsiTheme="minorHAnsi"/>
+          <w:noProof/>
+          <w:sz w:val="24"/>
+          <w:szCs w:val="24"/>
           <w:lang w:val="en-CA" w:eastAsia="en-CA"/>
         </w:rPr>
       </w:pPr>
@@ -1874,37 +1952,22 @@
         <w:contextualSpacing/>
         <w:jc w:val="both"/>
         <w:rPr>
-          <w:noProof/>
+          <w:rFonts w:asciiTheme="minorHAnsi" w:hAnsiTheme="minorHAnsi"/>
+          <w:noProof/>
+          <w:sz w:val="24"/>
+          <w:szCs w:val="24"/>
           <w:lang w:val="en-CA" w:eastAsia="en-CA"/>
         </w:rPr>
       </w:pPr>
       <w:r>
         <w:rPr>
-          <w:noProof/>
+          <w:rFonts w:asciiTheme="minorHAnsi" w:hAnsiTheme="minorHAnsi"/>
+          <w:noProof/>
+          <w:sz w:val="24"/>
+          <w:szCs w:val="24"/>
           <w:lang w:val="en-CA" w:eastAsia="en-CA"/>
         </w:rPr>
-        <w:t>T</w:t>
-      </w:r>
-      <w:r>
-        <w:rPr>
-          <w:noProof/>
-          <w:lang w:val="en-CA" w:eastAsia="en-CA"/>
-        </w:rPr>
-        <w:t>he way to implement web service endpoints (the places that serve responses to your requests) in a Java web server is with servlets. So servlets are simply a technology for implementing web service communication (in the JVM).</w:t>
-      </w:r>
-      <w:r>
-        <w:rPr>
-          <w:noProof/>
-          <w:lang w:val="en-CA" w:eastAsia="en-CA"/>
-        </w:rPr>
-        <w:t xml:space="preserve"> </w:t>
-      </w:r>
-      <w:r>
-        <w:rPr>
-          <w:noProof/>
-          <w:lang w:val="en-CA" w:eastAsia="en-CA"/>
-        </w:rPr>
-        <w:t>When you look at JAX-WS and JAX-RS, the frameworks that implement these standards are simply creating abstractions on top of Java's HttpServlet (typically) to make SOAP and REST web services easier to build by taking care of a lot of the low-level details</w:t>
+        <w:t>The way to implement web service endpoints (the places that serve responses to your requests) in a Java web server is with servlets. So servlets are simply a technology for implementing web service communication (in the JVM). When you look at JAX-WS and JAX-RS, the frameworks that implement these standards are simply creating abstractions on top of Java's HttpServlet (typically) to make SOAP and REST web services easier to build by taking care of a lot of the low-level details</w:t>
       </w:r>
     </w:p>
     <w:p>
@@ -1913,9 +1976,10 @@
         <w:contextualSpacing/>
         <w:jc w:val="both"/>
         <w:rPr>
-          <w:b/>
-          <w:sz w:val="28"/>
-          <w:szCs w:val="28"/>
+          <w:rFonts w:asciiTheme="minorHAnsi" w:hAnsiTheme="minorHAnsi"/>
+          <w:b/>
+          <w:sz w:val="24"/>
+          <w:szCs w:val="24"/>
           <w:u w:val="single"/>
         </w:rPr>
       </w:pPr>
@@ -1926,17 +1990,19 @@
         <w:contextualSpacing/>
         <w:jc w:val="both"/>
         <w:rPr>
-          <w:b/>
-          <w:sz w:val="28"/>
-          <w:szCs w:val="28"/>
+          <w:rFonts w:asciiTheme="minorHAnsi" w:hAnsiTheme="minorHAnsi"/>
+          <w:b/>
+          <w:sz w:val="24"/>
+          <w:szCs w:val="24"/>
           <w:u w:val="single"/>
         </w:rPr>
       </w:pPr>
       <w:r>
         <w:rPr>
-          <w:b/>
-          <w:sz w:val="28"/>
-          <w:szCs w:val="28"/>
+          <w:rFonts w:asciiTheme="minorHAnsi" w:hAnsiTheme="minorHAnsi"/>
+          <w:b/>
+          <w:sz w:val="24"/>
+          <w:szCs w:val="24"/>
           <w:u w:val="single"/>
         </w:rPr>
         <w:t>REFERENCE</w:t>
@@ -1947,95 +2013,35 @@
         <w:ind w:left="720"/>
         <w:jc w:val="both"/>
         <w:rPr>
-          <w:b/>
-          <w:sz w:val="28"/>
-          <w:szCs w:val="28"/>
-        </w:rPr>
-      </w:pPr>
-      <w:r>
-        <w:rPr>
-          <w:b/>
-          <w:sz w:val="28"/>
-          <w:szCs w:val="28"/>
-        </w:rPr>
-        <w:t>1</w:t>
-      </w:r>
-      <w:r>
-        <w:rPr>
-          <w:b/>
-          <w:color w:val="auto"/>
-          <w:sz w:val="28"/>
-          <w:szCs w:val="28"/>
-        </w:rPr>
-        <w:t xml:space="preserve">. </w:t>
-      </w:r>
+          <w:rFonts w:asciiTheme="minorHAnsi" w:hAnsiTheme="minorHAnsi"/>
+          <w:sz w:val="24"/>
+          <w:szCs w:val="24"/>
+        </w:rPr>
+      </w:pPr>
       <w:hyperlink r:id="rId20" w:history="1">
         <w:r>
           <w:rPr>
             <w:rStyle w:val="Hyperlink"/>
-            <w:color w:val="auto"/>
-            <w:sz w:val="28"/>
-            <w:szCs w:val="28"/>
-            <w:u w:val="none"/>
-            <w14:shadow w14:blurRad="38100" w14:dist="19050" w14:dir="2700000" w14:sx="100000" w14:sy="100000" w14:kx="0" w14:ky="0" w14:algn="tl">
-              <w14:schemeClr w14:val="dk1">
-                <w14:alpha w14:val="60000"/>
-              </w14:schemeClr>
-            </w14:shadow>
-            <w14:textOutline w14:w="0" w14:cap="flat" w14:cmpd="sng" w14:algn="ctr">
-              <w14:noFill/>
-              <w14:prstDash w14:val="solid"/>
-              <w14:round/>
-            </w14:textOutline>
+            <w:rFonts w:asciiTheme="minorHAnsi" w:hAnsiTheme="minorHAnsi"/>
+            <w:sz w:val="24"/>
+            <w:szCs w:val="24"/>
           </w:rPr>
           <w:t>http://stackoverflow.com/questions/19254593/servlet-vs-webservices</w:t>
         </w:r>
       </w:hyperlink>
-      <w:r>
-        <w:rPr>
-          <w:color w:val="auto"/>
-          <w:sz w:val="28"/>
-          <w:szCs w:val="28"/>
-          <w14:shadow w14:blurRad="38100" w14:dist="19050" w14:dir="2700000" w14:sx="100000" w14:sy="100000" w14:kx="0" w14:ky="0" w14:algn="tl">
-            <w14:schemeClr w14:val="dk1">
-              <w14:alpha w14:val="60000"/>
-            </w14:schemeClr>
-          </w14:shadow>
-          <w14:textOutline w14:w="0" w14:cap="flat" w14:cmpd="sng" w14:algn="ctr">
-            <w14:noFill/>
-            <w14:prstDash w14:val="solid"/>
-            <w14:round/>
-          </w14:textOutline>
-        </w:rPr>
-        <w:t>.</w:t>
-      </w:r>
     </w:p>
     <w:p>
       <w:pPr>
         <w:ind w:left="720"/>
-        <w:jc w:val="both"/>
-        <w:rPr>
-          <w:b/>
-          <w:sz w:val="28"/>
-          <w:szCs w:val="28"/>
-        </w:rPr>
-      </w:pPr>
-      <w:r>
-        <w:rPr>
-          <w:b/>
-          <w:sz w:val="28"/>
-          <w:szCs w:val="28"/>
-        </w:rPr>
-        <w:t xml:space="preserve">2. </w:t>
-      </w:r>
-      <w:r>
-        <w:rPr>
-          <w:b/>
-          <w:sz w:val="28"/>
-          <w:szCs w:val="28"/>
-        </w:rPr>
-        <w:t>http://www.tutorialspoint.com/servlets/</w:t>
-      </w:r>
+      </w:pPr>
+      <w:hyperlink r:id="rId21" w:history="1">
+        <w:r>
+          <w:rPr>
+            <w:rStyle w:val="Hyperlink"/>
+          </w:rPr>
+          <w:t>http://www.tutorialspoint.com/servlets/</w:t>
+        </w:r>
+      </w:hyperlink>
     </w:p>
     <w:p>
       <w:pPr>
@@ -2892,6 +2898,7 @@
       <w:spacing w:after="0" w:line="240" w:lineRule="auto"/>
     </w:pPr>
     <w:tblPr>
+      <w:tblInd w:w="0" w:type="dxa"/>
       <w:tblBorders>
         <w:top w:val="single" w:sz="4" w:space="0" w:color="auto"/>
         <w:left w:val="single" w:sz="4" w:space="0" w:color="auto"/>
@@ -2900,6 +2907,12 @@
         <w:insideH w:val="single" w:sz="4" w:space="0" w:color="auto"/>
         <w:insideV w:val="single" w:sz="4" w:space="0" w:color="auto"/>
       </w:tblBorders>
+      <w:tblCellMar>
+        <w:top w:w="0" w:type="dxa"/>
+        <w:left w:w="108" w:type="dxa"/>
+        <w:bottom w:w="0" w:type="dxa"/>
+        <w:right w:w="108" w:type="dxa"/>
+      </w:tblCellMar>
     </w:tblPr>
   </w:style>
   <w:style w:type="character" w:styleId="Hyperlink">
@@ -3205,7 +3218,7 @@
 </file>
 
 <file path=customXml/itemProps1.xml><?xml version="1.0" encoding="utf-8"?>
-<ds:datastoreItem xmlns:ds="http://schemas.openxmlformats.org/officeDocument/2006/customXml" ds:itemID="{6BA892C4-A820-4F20-912D-6AF651CF6F7C}">
+<ds:datastoreItem xmlns:ds="http://schemas.openxmlformats.org/officeDocument/2006/customXml" ds:itemID="{E7016D87-3B66-4C09-A90C-49CF2D18AEFE}">
   <ds:schemaRefs>
     <ds:schemaRef ds:uri="http://schemas.openxmlformats.org/officeDocument/2006/bibliography"/>
   </ds:schemaRefs>

</xml_diff>